<commit_message>
finalizado slides 8 ao 13
</commit_message>
<xml_diff>
--- a/Big data.docx
+++ b/Big data.docx
@@ -54,13 +54,11 @@
       </w:r>
     </w:p>
     <w:p/>
-    <w:p/>
     <w:p>
       <w:r>
         <w:t>Big data</w:t>
       </w:r>
     </w:p>
-    <w:p/>
     <w:p>
       <w:r>
         <w:t>Big Data de</w:t>
@@ -77,8 +75,9 @@
       <w:r>
         <w:t>que impactam os negócios no dia a dia.</w:t>
       </w:r>
-    </w:p>
-    <w:p>
+      <w:r>
+        <w:t xml:space="preserve"> </w:t>
+      </w:r>
       <w:r>
         <w:t>A quantidade não</w:t>
       </w:r>
@@ -97,14 +96,42 @@
       <w:r>
         <w:t>.</w:t>
       </w:r>
-    </w:p>
-    <w:p>
+      <w:r>
+        <w:t xml:space="preserve"> </w:t>
+      </w:r>
       <w:r>
         <w:t>Big Data pode ser analisado para a obtenção de insights que levam a melhores decisões e direções estratégicas de negócio.</w:t>
       </w:r>
     </w:p>
-    <w:p/>
-    <w:p>
+    <w:p>
+      <w:proofErr w:type="spellStart"/>
+      <w:r>
+        <w:t>Hadoop</w:t>
+      </w:r>
+      <w:proofErr w:type="spellEnd"/>
+      <w:r>
+        <w:t xml:space="preserve">:  plataforma Open </w:t>
+      </w:r>
+      <w:proofErr w:type="spellStart"/>
+      <w:r>
+        <w:t>Source</w:t>
+      </w:r>
+      <w:proofErr w:type="spellEnd"/>
+      <w:r>
+        <w:t xml:space="preserve">, que roda num servidor de internet chamado Apache, ele precisa de APIs, que se encarregam de fazer o trabalho para movimentar dados entre uma base de dados que você possui e o </w:t>
+      </w:r>
+      <w:proofErr w:type="spellStart"/>
+      <w:r>
+        <w:t>Hadoop</w:t>
+      </w:r>
+      <w:proofErr w:type="spellEnd"/>
+      <w:r>
+        <w:t>.</w:t>
+      </w:r>
+    </w:p>
+    <w:p>
+      <w:bookmarkStart w:id="0" w:name="_GoBack"/>
+      <w:bookmarkEnd w:id="0"/>
       <w:r>
         <w:t xml:space="preserve">Um pouco da história </w:t>
       </w:r>
@@ -196,10 +223,7 @@
     </w:p>
     <w:p>
       <w:r>
-        <w:t xml:space="preserve"> </w:t>
-      </w:r>
-      <w:r>
-        <w:t xml:space="preserve">A importância </w:t>
+        <w:t xml:space="preserve"> A importância </w:t>
       </w:r>
       <w:proofErr w:type="gramStart"/>
       <w:r>
@@ -210,13 +234,7 @@
         <w:t xml:space="preserve"> não é quantidade de dados, mas o que você faz com eles. </w:t>
       </w:r>
       <w:r>
-        <w:t xml:space="preserve">Quando </w:t>
-      </w:r>
-      <w:r>
-        <w:t xml:space="preserve">se </w:t>
-      </w:r>
-      <w:r>
-        <w:t xml:space="preserve">combina big data com a alta potência do </w:t>
+        <w:t xml:space="preserve">Quando se combina big data com a alta potência do </w:t>
       </w:r>
       <w:proofErr w:type="spellStart"/>
       <w:r>
@@ -224,29 +242,18 @@
       </w:r>
       <w:proofErr w:type="spellEnd"/>
       <w:r>
-        <w:t>, você pode realizar tarefas re</w:t>
-      </w:r>
-      <w:r>
-        <w:t>lacionadas a negócios:</w:t>
-      </w:r>
-    </w:p>
-    <w:p>
-      <w:r>
-        <w:lastRenderedPageBreak/>
-        <w:t>Você pode analis</w:t>
-      </w:r>
-      <w:bookmarkStart w:id="0" w:name="_GoBack"/>
-      <w:bookmarkEnd w:id="0"/>
-      <w:r>
-        <w:t xml:space="preserve">ar dados de qualquer fonte para encontrar respostas que permitam 1) redução de custos, 2) redução de tempo, 3) desenvolvimento de novos produtos e ofertas otimizadas, 4) decisões mais inteligentes. Quando você combina big data com a alta potência do </w:t>
-      </w:r>
-      <w:proofErr w:type="spellStart"/>
-      <w:r>
-        <w:t>analytics</w:t>
-      </w:r>
-      <w:proofErr w:type="spellEnd"/>
-      <w:r>
-        <w:t xml:space="preserve">, você pode realizar tarefas relacionadas a negócios, tais como: </w:t>
+        <w:t>, você pode realizar tarefas relacionadas a negócios:</w:t>
+      </w:r>
+    </w:p>
+    <w:p>
+      <w:r>
+        <w:rPr>
+          <w:i/>
+        </w:rPr>
+        <w:t xml:space="preserve">Você pode analisar dados de qualquer fonte para encontrar respostas que permitam 1) redução de custos, 2) redução de tempo, 3) desenvolvimento de novos produtos e ofertas otimizadas, 4) decisões mais inteligentes. </w:t>
+      </w:r>
+      <w:r>
+        <w:t xml:space="preserve">Determinar a causa raiz de falhas, problemas e defeitos em tempo quase real; </w:t>
       </w:r>
     </w:p>
     <w:p>
@@ -258,7 +265,8 @@
         </w:numPr>
       </w:pPr>
       <w:r>
-        <w:t xml:space="preserve">Determinar a causa raiz de falhas, problemas e defeitos em tempo quase real; </w:t>
+        <w:lastRenderedPageBreak/>
+        <w:t xml:space="preserve">Gerar cupons no ponto de venda com base em hábitos de compra dos clientes; </w:t>
       </w:r>
     </w:p>
     <w:p>
@@ -270,7 +278,7 @@
         </w:numPr>
       </w:pPr>
       <w:r>
-        <w:t xml:space="preserve">Gerar cupons no ponto de venda com base em hábitos de compra dos clientes; </w:t>
+        <w:t xml:space="preserve">Recalcular carteiras de risco inteiras, em questão de minutos; </w:t>
       </w:r>
     </w:p>
     <w:p>
@@ -282,21 +290,64 @@
         </w:numPr>
       </w:pPr>
       <w:r>
-        <w:t xml:space="preserve">Recalcular carteiras de risco inteiras, em questão de minutos; </w:t>
-      </w:r>
-    </w:p>
-    <w:p>
-      <w:pPr>
-        <w:pStyle w:val="PargrafodaLista"/>
-        <w:numPr>
-          <w:ilvl w:val="0"/>
-          <w:numId w:val="2"/>
-        </w:numPr>
-      </w:pPr>
-      <w:r>
         <w:t>Detectar comportamentos fraudulentos antes que eles afetem sua organização.</w:t>
       </w:r>
     </w:p>
+    <w:p/>
+    <w:p>
+      <w:r>
+        <w:t>Quais tecnologias posso usar sem custo?</w:t>
+      </w:r>
+    </w:p>
+    <w:p>
+      <w:proofErr w:type="spellStart"/>
+      <w:r>
+        <w:t>Hadoop</w:t>
+      </w:r>
+      <w:proofErr w:type="spellEnd"/>
+      <w:r>
+        <w:t xml:space="preserve">: </w:t>
+      </w:r>
+      <w:r>
+        <w:t xml:space="preserve"> plat</w:t>
+      </w:r>
+      <w:r>
+        <w:t xml:space="preserve">aforma Open </w:t>
+      </w:r>
+      <w:proofErr w:type="spellStart"/>
+      <w:r>
+        <w:t>Source</w:t>
+      </w:r>
+      <w:proofErr w:type="spellEnd"/>
+      <w:r>
+        <w:t xml:space="preserve">, que roda num </w:t>
+      </w:r>
+      <w:r>
+        <w:t>servidor de internet chamado</w:t>
+      </w:r>
+      <w:r>
+        <w:t xml:space="preserve"> </w:t>
+      </w:r>
+      <w:r>
+        <w:t>Apache</w:t>
+      </w:r>
+      <w:r>
+        <w:t xml:space="preserve">, ele precisa de APIs, </w:t>
+      </w:r>
+      <w:r>
+        <w:t xml:space="preserve">que se encarregam de fazer o trabalho para movimentar dados entre uma base de dados que você possui e o </w:t>
+      </w:r>
+      <w:proofErr w:type="spellStart"/>
+      <w:r>
+        <w:t>Hadoop</w:t>
+      </w:r>
+      <w:proofErr w:type="spellEnd"/>
+      <w:r>
+        <w:t>.</w:t>
+      </w:r>
+    </w:p>
+    <w:p/>
+    <w:p/>
     <w:sectPr>
       <w:pgSz w:w="11906" w:h="16838"/>
       <w:pgMar w:top="1417" w:right="1701" w:bottom="1417" w:left="1701" w:header="708" w:footer="708" w:gutter="0"/>

</xml_diff>

<commit_message>
adicionado slides 16, 17 e 18
</commit_message>
<xml_diff>
--- a/Big data.docx
+++ b/Big data.docx
@@ -103,35 +103,8 @@
         <w:t>Big Data pode ser analisado para a obtenção de insights que levam a melhores decisões e direções estratégicas de negócio.</w:t>
       </w:r>
     </w:p>
-    <w:p>
-      <w:proofErr w:type="spellStart"/>
-      <w:r>
-        <w:t>Hadoop</w:t>
-      </w:r>
-      <w:proofErr w:type="spellEnd"/>
-      <w:r>
-        <w:t xml:space="preserve">:  plataforma Open </w:t>
-      </w:r>
-      <w:proofErr w:type="spellStart"/>
-      <w:r>
-        <w:t>Source</w:t>
-      </w:r>
-      <w:proofErr w:type="spellEnd"/>
-      <w:r>
-        <w:t xml:space="preserve">, que roda num servidor de internet chamado Apache, ele precisa de APIs, que se encarregam de fazer o trabalho para movimentar dados entre uma base de dados que você possui e o </w:t>
-      </w:r>
-      <w:proofErr w:type="spellStart"/>
-      <w:r>
-        <w:t>Hadoop</w:t>
-      </w:r>
-      <w:proofErr w:type="spellEnd"/>
-      <w:r>
-        <w:t>.</w:t>
-      </w:r>
-    </w:p>
-    <w:p>
-      <w:bookmarkStart w:id="0" w:name="_GoBack"/>
-      <w:bookmarkEnd w:id="0"/>
+    <w:p/>
+    <w:p>
       <w:r>
         <w:t xml:space="preserve">Um pouco da história </w:t>
       </w:r>
@@ -218,6 +191,171 @@
     <w:p/>
     <w:p>
       <w:r>
+        <w:t>Como funciona?</w:t>
+      </w:r>
+    </w:p>
+    <w:p>
+      <w:r>
+        <w:t>Antes de descobrir como big data pode favorecer o seu negócio, você deve primeiro entender de onde isso vem. As fontes de big data geralmente caem em uma das três categorias:</w:t>
+      </w:r>
+    </w:p>
+    <w:p>
+      <w:r>
+        <w:t>Transmissão de dados (streaming data)</w:t>
+      </w:r>
+      <w:r>
+        <w:t xml:space="preserve">: </w:t>
+      </w:r>
+      <w:proofErr w:type="gramStart"/>
+      <w:r>
+        <w:t xml:space="preserve"> I</w:t>
+      </w:r>
+      <w:r>
+        <w:t>nclui</w:t>
+      </w:r>
+      <w:proofErr w:type="gramEnd"/>
+      <w:r>
+        <w:t xml:space="preserve"> dados que chegam aos seus sistemas de TI a partir de uma rede de dispositivos conectados. Você pode analisar esses dados ao ponto em que eles chegam e tomar decisões sobre quais dados você deve manter, não manter e quais requerem uma análise posterior mais aprofundada.</w:t>
+      </w:r>
+    </w:p>
+    <w:p>
+      <w:r>
+        <w:t>Dados de redes sociais</w:t>
+      </w:r>
+      <w:r>
+        <w:t xml:space="preserve">: </w:t>
+      </w:r>
+      <w:r>
+        <w:t xml:space="preserve">Os dados sobre interações sociais são um conjunto cada vez mais atraente de informação, particularmente para marketing, vendas e funções de apoio. São </w:t>
+      </w:r>
+      <w:r>
+        <w:lastRenderedPageBreak/>
+        <w:t xml:space="preserve">muitas vezes capturados de formas não estruturada ou </w:t>
+      </w:r>
+      <w:proofErr w:type="spellStart"/>
+      <w:r>
+        <w:t>semi-estruturada</w:t>
+      </w:r>
+      <w:proofErr w:type="spellEnd"/>
+      <w:r>
+        <w:t xml:space="preserve">, por isso representam um desafio único quando </w:t>
+      </w:r>
+      <w:proofErr w:type="gramStart"/>
+      <w:r>
+        <w:t>se</w:t>
+      </w:r>
+      <w:proofErr w:type="gramEnd"/>
+      <w:r>
+        <w:t xml:space="preserve"> trata de consumo e análise.</w:t>
+      </w:r>
+    </w:p>
+    <w:p>
+      <w:r>
+        <w:t>F</w:t>
+      </w:r>
+      <w:r>
+        <w:t xml:space="preserve">ontes publicamente disponíveis: </w:t>
+      </w:r>
+      <w:r>
+        <w:t xml:space="preserve">Enormes quantidades de dados estão disponíveis por meio de canais públicos como o dados.gov.br do governo federal brasileiro, o livro de fatos da CIA (World </w:t>
+      </w:r>
+      <w:proofErr w:type="spellStart"/>
+      <w:r>
+        <w:t>Factbook</w:t>
+      </w:r>
+      <w:proofErr w:type="spellEnd"/>
+      <w:r>
+        <w:t xml:space="preserve">) ou o Portal de Dados Abertos da União </w:t>
+      </w:r>
+      <w:proofErr w:type="spellStart"/>
+      <w:r>
+        <w:t>Européia</w:t>
+      </w:r>
+      <w:proofErr w:type="spellEnd"/>
+    </w:p>
+    <w:p/>
+    <w:p>
+      <w:r>
+        <w:t>Após identificar todas as potenciais fontes de dados, considere as decisões que você precisará tomar uma vez que você começar a fazer uso destas informações. Estas incluem:</w:t>
+      </w:r>
+    </w:p>
+    <w:p>
+      <w:r>
+        <w:t>Como armazenar e gerenciar</w:t>
+      </w:r>
+      <w:r>
+        <w:t xml:space="preserve">: </w:t>
+      </w:r>
+      <w:r>
+        <w:t>Embora o armazenamento de dados teria sido um problema anos atrás, agora há opções de baixo custo para armazenamento de dados caso esta seja a melhor estratégia para seu negócio.</w:t>
+      </w:r>
+    </w:p>
+    <w:p>
+      <w:r>
+        <w:t>Quanto se deve analisar</w:t>
+      </w:r>
+      <w:r>
+        <w:t xml:space="preserve">: </w:t>
+      </w:r>
+      <w:proofErr w:type="gramStart"/>
+      <w:r>
+        <w:t xml:space="preserve"> </w:t>
+      </w:r>
+      <w:r>
+        <w:t>Algumas</w:t>
+      </w:r>
+      <w:proofErr w:type="gramEnd"/>
+      <w:r>
+        <w:t xml:space="preserve"> organizações não excluem quaisquer dados de suas análises, o que é possível com as tecnologias atuais de alto desempenho, como a computação em grade (grid </w:t>
+      </w:r>
+      <w:proofErr w:type="spellStart"/>
+      <w:r>
+        <w:t>computing</w:t>
+      </w:r>
+      <w:proofErr w:type="spellEnd"/>
+      <w:r>
+        <w:t>) ou análises em memória (</w:t>
+      </w:r>
+      <w:proofErr w:type="spellStart"/>
+      <w:r>
+        <w:t>in-memory</w:t>
+      </w:r>
+      <w:proofErr w:type="spellEnd"/>
+      <w:r>
+        <w:t xml:space="preserve"> </w:t>
+      </w:r>
+      <w:proofErr w:type="spellStart"/>
+      <w:r>
+        <w:t>analytics</w:t>
+      </w:r>
+      <w:proofErr w:type="spellEnd"/>
+      <w:r>
+        <w:t>). Outra abordagem é determinar antecipadamente quais dados são relevantes antes de analisá-los.</w:t>
+      </w:r>
+    </w:p>
+    <w:p>
+      <w:r>
+        <w:t>Como utilizar os insights descobertos</w:t>
+      </w:r>
+      <w:r>
+        <w:t xml:space="preserve">: </w:t>
+      </w:r>
+      <w:r>
+        <w:t xml:space="preserve">Quanto mais conhecimento você tiver, mais confiante você estará para tomar suas decisões de negócio. É </w:t>
+      </w:r>
+      <w:bookmarkStart w:id="0" w:name="_GoBack"/>
+      <w:r>
+        <w:t>importante ter uma estratégia desenhada para quando você tiver uma abundância de informações em mãos</w:t>
+      </w:r>
+      <w:bookmarkEnd w:id="0"/>
+      <w:r>
+        <w:t>.</w:t>
+      </w:r>
+    </w:p>
+    <w:p/>
+    <w:p/>
+    <w:p>
+      <w:r>
         <w:t>Por que Big Data é importante?</w:t>
       </w:r>
     </w:p>
@@ -265,7 +403,6 @@
         </w:numPr>
       </w:pPr>
       <w:r>
-        <w:lastRenderedPageBreak/>
         <w:t xml:space="preserve">Gerar cupons no ponto de venda com base em hábitos de compra dos clientes; </w:t>
       </w:r>
     </w:p>
@@ -347,6 +484,248 @@
       </w:r>
     </w:p>
     <w:p/>
+    <w:p>
+      <w:r>
+        <w:t>Soluções de Big Data</w:t>
+      </w:r>
+    </w:p>
+    <w:p>
+      <w:r>
+        <w:lastRenderedPageBreak/>
+        <w:t xml:space="preserve">Lida com volumes muito grandes de dados </w:t>
+      </w:r>
+      <w:proofErr w:type="gramStart"/>
+      <w:r>
+        <w:t>variados,  as</w:t>
+      </w:r>
+      <w:proofErr w:type="gramEnd"/>
+      <w:r>
+        <w:t xml:space="preserve"> </w:t>
+      </w:r>
+      <w:r>
+        <w:t>s</w:t>
+      </w:r>
+      <w:r>
+        <w:t xml:space="preserve">oluções precisam </w:t>
+      </w:r>
+      <w:r>
+        <w:t>trabalhar com distribuição de processamento e elasticidade</w:t>
+      </w:r>
+      <w:r>
+        <w:t xml:space="preserve">, é o que suporta aplicações com </w:t>
+      </w:r>
+      <w:r>
+        <w:t>grande volume de dados e que além disso, crescem em pouco tempo.</w:t>
+      </w:r>
+    </w:p>
+    <w:p/>
+    <w:p>
+      <w:r>
+        <w:t xml:space="preserve">Os </w:t>
+      </w:r>
+      <w:r>
+        <w:t xml:space="preserve">bancos de </w:t>
+      </w:r>
+      <w:r>
+        <w:t xml:space="preserve">dados </w:t>
+      </w:r>
+      <w:r>
+        <w:t>que exploram o model</w:t>
+      </w:r>
+      <w:r>
+        <w:t xml:space="preserve">o relacional, como o MySQL </w:t>
+      </w:r>
+      <w:r>
+        <w:t>e o Oracle, não se mostram adequados a estes requisit</w:t>
+      </w:r>
+      <w:r>
+        <w:t xml:space="preserve">os, pois </w:t>
+      </w:r>
+      <w:r>
+        <w:t>são menos flexíveis</w:t>
+      </w:r>
+      <w:r>
+        <w:t xml:space="preserve">, </w:t>
+      </w:r>
+      <w:r>
+        <w:t>quanto maior um banco de dados se torna, mais custoso e trabalhoso ele fica: é preciso otimizar, acrescentar novos servidores, empregar mais especial</w:t>
+      </w:r>
+      <w:r>
+        <w:t>istas em sua manutenção</w:t>
+      </w:r>
+      <w:r>
+        <w:t>.</w:t>
+      </w:r>
+    </w:p>
+    <w:p>
+      <w:r>
+        <w:t>.</w:t>
+      </w:r>
+      <w:r>
+        <w:t xml:space="preserve"> </w:t>
+      </w:r>
+      <w:proofErr w:type="gramStart"/>
+      <w:r>
+        <w:t>O bancos</w:t>
+      </w:r>
+      <w:proofErr w:type="gramEnd"/>
+      <w:r>
+        <w:t xml:space="preserve"> de dados relacionais se </w:t>
+      </w:r>
+      <w:r>
+        <w:t>baseiam em quatro propriedades que tornam a sua adoção segura e eficiente</w:t>
+      </w:r>
+      <w:r>
+        <w:t>:</w:t>
+      </w:r>
+      <w:r>
+        <w:t xml:space="preserve"> Atomicidade, Consistência, Isolamento e Durabilidade. </w:t>
+      </w:r>
+    </w:p>
+    <w:p>
+      <w:r>
+        <w:t>Atomicidade: toda transação deve ser atômica, isto é, só pode ser considerada efetivada se executada completamente;</w:t>
+      </w:r>
+    </w:p>
+    <w:p>
+      <w:r>
+        <w:t>Consistência: todas as regras aplicadas ao banco de dados devem ser seguidas;</w:t>
+      </w:r>
+    </w:p>
+    <w:p>
+      <w:r>
+        <w:t>Isolamento: nenhuma transação pode interferir em outra que esteja em andamento ao mesmo tempo;</w:t>
+      </w:r>
+    </w:p>
+    <w:p>
+      <w:r>
+        <w:t>Durabilidade: uma vez que a transação esteja concluída, os dados consequentes não podem ser perdidos.</w:t>
+      </w:r>
+    </w:p>
+    <w:p/>
+    <w:p>
+      <w:r>
+        <w:t xml:space="preserve">Big Data no mercado </w:t>
+      </w:r>
+      <w:proofErr w:type="spellStart"/>
+      <w:r>
+        <w:t>America</w:t>
+      </w:r>
+      <w:proofErr w:type="spellEnd"/>
+      <w:r>
+        <w:t xml:space="preserve"> Latina</w:t>
+      </w:r>
+    </w:p>
+    <w:p>
+      <w:r>
+        <w:t xml:space="preserve">O mercado total de big data e </w:t>
+      </w:r>
+      <w:proofErr w:type="spellStart"/>
+      <w:r>
+        <w:t>analytics</w:t>
+      </w:r>
+      <w:proofErr w:type="spellEnd"/>
+      <w:r>
+        <w:t xml:space="preserve"> (BDA) movimentou US$ 2,48 bilhões na América Latina no ano passado. Liderado pelo Brasil e México e impulsionado pela transformação digital, o mercado deverá atingir US$ 7,41 bilhões em 2</w:t>
+      </w:r>
+      <w:r>
+        <w:t>022, de acordo com projeção da.</w:t>
+      </w:r>
+    </w:p>
+    <w:p>
+      <w:r>
+        <w:t xml:space="preserve">Segundo relatório da consultoria, em 2016, o Brasil é o país mais maduro em aplicações de big data e </w:t>
+      </w:r>
+      <w:proofErr w:type="spellStart"/>
+      <w:r>
+        <w:t>analytics</w:t>
+      </w:r>
+      <w:proofErr w:type="spellEnd"/>
+      <w:r>
+        <w:t xml:space="preserve"> e representou 46,8% do mercado na América Latina, gerando receita de US$ 1,16 bilhão. Além disso o estudo aponta a IBM, Oracle, SAP, SAS e </w:t>
+      </w:r>
+      <w:proofErr w:type="spellStart"/>
+      <w:r>
+        <w:t>Teradata</w:t>
+      </w:r>
+      <w:proofErr w:type="spellEnd"/>
+      <w:r>
+        <w:t xml:space="preserve"> como líderes de mercado, sendo que as verticais que mais investem em big data e </w:t>
+      </w:r>
+      <w:proofErr w:type="spellStart"/>
+      <w:r>
+        <w:t>analytics</w:t>
+      </w:r>
+      <w:proofErr w:type="spellEnd"/>
+      <w:r>
+        <w:t xml:space="preserve"> são serviços financeiros, varejo e telecomunicações. O mercado latino americano representa aproximadamente 5,1% do mercado global de BDA.</w:t>
+      </w:r>
+    </w:p>
+    <w:p>
+      <w:r>
+        <w:t xml:space="preserve">A </w:t>
+      </w:r>
+      <w:proofErr w:type="spellStart"/>
+      <w:r>
+        <w:t>Frost</w:t>
+      </w:r>
+      <w:proofErr w:type="spellEnd"/>
+      <w:r>
+        <w:t xml:space="preserve"> &amp; Sullivan avalia que modelos de negócios inovadores como Internet das Coisas (</w:t>
+      </w:r>
+      <w:proofErr w:type="spellStart"/>
+      <w:r>
+        <w:t>IoT</w:t>
+      </w:r>
+      <w:proofErr w:type="spellEnd"/>
+      <w:r>
+        <w:t xml:space="preserve">) e computação em nuvem estão transformando o mercado e criando novas formas de coletar e melhorar os processos de armazenamento de dados. Além disso, diz que as empresas da região estão cada vez mais familiarizadas com os conceitos e benefícios da adoção de soluções de big data e </w:t>
+      </w:r>
+      <w:proofErr w:type="spellStart"/>
+      <w:r>
+        <w:t>analytics</w:t>
+      </w:r>
+      <w:proofErr w:type="spellEnd"/>
+      <w:r>
+        <w:t>.</w:t>
+      </w:r>
+    </w:p>
+    <w:p/>
+    <w:p>
+      <w:r>
+        <w:t xml:space="preserve">Case de sucesso: </w:t>
+      </w:r>
+      <w:r>
+        <w:t>Pinterest</w:t>
+      </w:r>
+    </w:p>
+    <w:p>
+      <w:r>
+        <w:t xml:space="preserve">O Pinterest, rede social de compartilhamento de imagens, chegou recentemente a mais de 150 milhões de usuários ativos mensais. Um de seus trunfos para o sucesso é a utilização de Big Data e </w:t>
+      </w:r>
+      <w:proofErr w:type="spellStart"/>
+      <w:r>
+        <w:t>machine</w:t>
+      </w:r>
+      <w:proofErr w:type="spellEnd"/>
+      <w:r>
+        <w:t xml:space="preserve"> </w:t>
+      </w:r>
+      <w:proofErr w:type="spellStart"/>
+      <w:r>
+        <w:t>learning</w:t>
+      </w:r>
+      <w:proofErr w:type="spellEnd"/>
+      <w:r>
+        <w:t xml:space="preserve"> (aprendizado de máquina) para personalizar ao máximo a experiência de seus usuários.</w:t>
+      </w:r>
+    </w:p>
+    <w:p>
+      <w:r>
+        <w:lastRenderedPageBreak/>
+        <w:t>A equipe técnica do Pinterest vem refinando o sistema de recomendação da rede ano após ano. Para alcançar este objetivo, seus cientistas de dados têm implementado inteligência artificial, um sistema de ranking mais rápido e conteúdo localizado.</w:t>
+      </w:r>
+    </w:p>
     <w:p/>
     <w:sectPr>
       <w:pgSz w:w="11906" w:h="16838"/>

</xml_diff>